<commit_message>
updated solidworks design to include a reservoir and to create more space for the OLED pins. Also added initial schematics and fritzing.
</commit_message>
<xml_diff>
--- a/class_notes_midterm2/plans.docx
+++ b/class_notes_midterm2/plans.docx
@@ -192,21 +192,12 @@
           <w:szCs w:val="32"/>
         </w:rPr>
       </w:pPr>
-      <w:proofErr w:type="spellStart"/>
-      <w:r>
-        <w:rPr>
-          <w:sz w:val="28"/>
-          <w:szCs w:val="32"/>
-        </w:rPr>
-        <w:t>Neopixel</w:t>
-      </w:r>
-      <w:proofErr w:type="spellEnd"/>
-      <w:r>
-        <w:rPr>
-          <w:sz w:val="28"/>
-          <w:szCs w:val="32"/>
-        </w:rPr>
-        <w:t xml:space="preserve"> ring to mapped to soil moisture level.</w:t>
+      <w:r>
+        <w:rPr>
+          <w:sz w:val="28"/>
+          <w:szCs w:val="32"/>
+        </w:rPr>
+        <w:t>Neopixel ring to mapped to soil moisture level.</w:t>
       </w:r>
     </w:p>
     <w:p>
@@ -310,21 +301,12 @@
           <w:szCs w:val="32"/>
         </w:rPr>
       </w:pPr>
-      <w:proofErr w:type="spellStart"/>
-      <w:r>
-        <w:rPr>
-          <w:sz w:val="28"/>
-          <w:szCs w:val="32"/>
-        </w:rPr>
-        <w:t>Seeed</w:t>
-      </w:r>
-      <w:proofErr w:type="spellEnd"/>
-      <w:r>
-        <w:rPr>
-          <w:sz w:val="28"/>
-          <w:szCs w:val="32"/>
-        </w:rPr>
-        <w:t xml:space="preserve"> Grove Dust and air quality sensors.</w:t>
+      <w:r>
+        <w:rPr>
+          <w:sz w:val="28"/>
+          <w:szCs w:val="32"/>
+        </w:rPr>
+        <w:t>Seeed Grove Dust and air quality sensors.</w:t>
       </w:r>
     </w:p>
     <w:p>
@@ -379,21 +361,19 @@
           <w:szCs w:val="32"/>
         </w:rPr>
       </w:pPr>
-      <w:proofErr w:type="spellStart"/>
-      <w:r>
-        <w:rPr>
-          <w:sz w:val="28"/>
-          <w:szCs w:val="32"/>
-        </w:rPr>
-        <w:t>Neopixel</w:t>
-      </w:r>
-      <w:proofErr w:type="spellEnd"/>
-      <w:r>
-        <w:rPr>
-          <w:sz w:val="28"/>
-          <w:szCs w:val="32"/>
-        </w:rPr>
-        <w:t xml:space="preserve"> ring.</w:t>
+      <w:r>
+        <w:rPr>
+          <w:sz w:val="28"/>
+          <w:szCs w:val="32"/>
+        </w:rPr>
+        <w:t>Neopixel ring.</w:t>
+      </w:r>
+      <w:r>
+        <w:rPr>
+          <w:sz w:val="28"/>
+          <w:szCs w:val="32"/>
+        </w:rPr>
+        <w:t xml:space="preserve"> (Maybe)</w:t>
       </w:r>
     </w:p>
     <w:p>
@@ -539,21 +519,19 @@
         </w:rPr>
         <w:t xml:space="preserve"> will sit in the center of the ring, with the breadboard behind the pot and the </w:t>
       </w:r>
-      <w:proofErr w:type="spellStart"/>
-      <w:r>
-        <w:rPr>
-          <w:sz w:val="28"/>
-          <w:szCs w:val="32"/>
-        </w:rPr>
-        <w:t>Neopixel</w:t>
-      </w:r>
-      <w:proofErr w:type="spellEnd"/>
-      <w:r>
-        <w:rPr>
-          <w:sz w:val="28"/>
-          <w:szCs w:val="32"/>
-        </w:rPr>
-        <w:t xml:space="preserve"> ring at the front.</w:t>
+      <w:r>
+        <w:rPr>
+          <w:sz w:val="28"/>
+          <w:szCs w:val="32"/>
+        </w:rPr>
+        <w:t>OLED</w:t>
+      </w:r>
+      <w:r>
+        <w:rPr>
+          <w:sz w:val="28"/>
+          <w:szCs w:val="32"/>
+        </w:rPr>
+        <w:t xml:space="preserve"> at the front.</w:t>
       </w:r>
     </w:p>
     <w:p>

</xml_diff>